<commit_message>
Added new graph for better view.
</commit_message>
<xml_diff>
--- a/src/test/performance/Gatling/results/Documentation.docx
+++ b/src/test/performance/Gatling/results/Documentation.docx
@@ -69,6 +69,7 @@
           <w:lang w:val="en-US"/>
         </w:rPr>
       </w:pPr>
+      <w:proofErr w:type="spellStart"/>
       <w:r>
         <w:rPr>
           <w:sz w:val="24"/>
@@ -77,6 +78,7 @@
         </w:rPr>
         <w:t>DaoMongoDBExtended</w:t>
       </w:r>
+      <w:proofErr w:type="spellEnd"/>
     </w:p>
     <w:p>
       <w:pPr>
@@ -118,6 +120,7 @@
           <w:lang w:val="en-US"/>
         </w:rPr>
       </w:pPr>
+      <w:proofErr w:type="spellStart"/>
       <w:r>
         <w:rPr>
           <w:sz w:val="24"/>
@@ -126,6 +129,7 @@
         </w:rPr>
         <w:t>DaoMongoDBSimple</w:t>
       </w:r>
+      <w:proofErr w:type="spellEnd"/>
     </w:p>
     <w:p>
       <w:pPr>
@@ -167,6 +171,7 @@
           <w:lang w:val="en-US"/>
         </w:rPr>
       </w:pPr>
+      <w:proofErr w:type="spellStart"/>
       <w:r>
         <w:rPr>
           <w:sz w:val="24"/>
@@ -175,6 +180,7 @@
         </w:rPr>
         <w:t>DaoPostgresqlSlick</w:t>
       </w:r>
+      <w:proofErr w:type="spellEnd"/>
     </w:p>
     <w:p>
       <w:pPr>
@@ -218,7 +224,51 @@
           <w:szCs w:val="18"/>
           <w:lang w:val="en-US"/>
         </w:rPr>
-        <w:t>Die oberen 3 enthalten:</w:t>
+        <w:t xml:space="preserve">Die </w:t>
+      </w:r>
+      <w:proofErr w:type="spellStart"/>
+      <w:r>
+        <w:rPr>
+          <w:i/>
+          <w:iCs/>
+          <w:sz w:val="18"/>
+          <w:szCs w:val="18"/>
+          <w:lang w:val="en-US"/>
+        </w:rPr>
+        <w:t>oberen</w:t>
+      </w:r>
+      <w:proofErr w:type="spellEnd"/>
+      <w:r>
+        <w:rPr>
+          <w:i/>
+          <w:iCs/>
+          <w:sz w:val="18"/>
+          <w:szCs w:val="18"/>
+          <w:lang w:val="en-US"/>
+        </w:rPr>
+        <w:t xml:space="preserve"> 3 </w:t>
+      </w:r>
+      <w:proofErr w:type="spellStart"/>
+      <w:r>
+        <w:rPr>
+          <w:i/>
+          <w:iCs/>
+          <w:sz w:val="18"/>
+          <w:szCs w:val="18"/>
+          <w:lang w:val="en-US"/>
+        </w:rPr>
+        <w:t>enthalten</w:t>
+      </w:r>
+      <w:proofErr w:type="spellEnd"/>
+      <w:r>
+        <w:rPr>
+          <w:i/>
+          <w:iCs/>
+          <w:sz w:val="18"/>
+          <w:szCs w:val="18"/>
+          <w:lang w:val="en-US"/>
+        </w:rPr>
+        <w:t>:</w:t>
       </w:r>
     </w:p>
     <w:p>
@@ -459,18 +509,59 @@
           <w:sz w:val="18"/>
           <w:szCs w:val="18"/>
         </w:rPr>
-        <w:t>(Mongo zusätzlich ohne Exception print)</w:t>
-      </w:r>
-    </w:p>
-    <w:p>
-      <w:pPr>
-        <w:spacing w:after="0"/>
-        <w:rPr>
-          <w:sz w:val="24"/>
-          <w:szCs w:val="24"/>
-          <w:lang w:val="en-US"/>
-        </w:rPr>
-      </w:pPr>
+        <w:t xml:space="preserve">(Mongo zusätzlich ohne </w:t>
+      </w:r>
+      <w:proofErr w:type="spellStart"/>
+      <w:r>
+        <w:rPr>
+          <w:i/>
+          <w:iCs/>
+          <w:sz w:val="18"/>
+          <w:szCs w:val="18"/>
+        </w:rPr>
+        <w:t>Exception</w:t>
+      </w:r>
+      <w:proofErr w:type="spellEnd"/>
+      <w:r>
+        <w:rPr>
+          <w:i/>
+          <w:iCs/>
+          <w:sz w:val="18"/>
+          <w:szCs w:val="18"/>
+        </w:rPr>
+        <w:t xml:space="preserve"> </w:t>
+      </w:r>
+      <w:proofErr w:type="spellStart"/>
+      <w:r>
+        <w:rPr>
+          <w:i/>
+          <w:iCs/>
+          <w:sz w:val="18"/>
+          <w:szCs w:val="18"/>
+        </w:rPr>
+        <w:t>print</w:t>
+      </w:r>
+      <w:proofErr w:type="spellEnd"/>
+      <w:r>
+        <w:rPr>
+          <w:i/>
+          <w:iCs/>
+          <w:sz w:val="18"/>
+          <w:szCs w:val="18"/>
+        </w:rPr>
+        <w:t>)</w:t>
+      </w:r>
+    </w:p>
+    <w:p>
+      <w:pPr>
+        <w:spacing w:after="0"/>
+        <w:rPr>
+          <w:sz w:val="24"/>
+          <w:szCs w:val="24"/>
+          <w:lang w:val="en-US"/>
+        </w:rPr>
+      </w:pPr>
+      <w:proofErr w:type="spellStart"/>
       <w:r>
         <w:rPr>
           <w:sz w:val="24"/>
@@ -479,6 +570,7 @@
         </w:rPr>
         <w:t>DBSlick</w:t>
       </w:r>
+      <w:proofErr w:type="spellEnd"/>
     </w:p>
     <w:p>
       <w:pPr>
@@ -580,6 +672,7 @@
           <w:lang w:val="en-US"/>
         </w:rPr>
       </w:pPr>
+      <w:proofErr w:type="spellStart"/>
       <w:r>
         <w:rPr>
           <w:sz w:val="24"/>
@@ -588,6 +681,7 @@
         </w:rPr>
         <w:t>RestTUI-PreFix</w:t>
       </w:r>
+      <w:proofErr w:type="spellEnd"/>
     </w:p>
     <w:p>
       <w:pPr>
@@ -749,6 +843,7 @@
           <w:lang w:val="en-US"/>
         </w:rPr>
       </w:pPr>
+      <w:proofErr w:type="spellStart"/>
       <w:r>
         <w:rPr>
           <w:sz w:val="24"/>
@@ -757,6 +852,7 @@
         </w:rPr>
         <w:t>RestTUI-PostFix</w:t>
       </w:r>
+      <w:proofErr w:type="spellEnd"/>
     </w:p>
     <w:p>
       <w:pPr>
@@ -964,8 +1060,9 @@
           <w:sz w:val="18"/>
           <w:szCs w:val="18"/>
         </w:rPr>
-        <w:t xml:space="preserve">Getestet an allen (3) Pre </w:t>
-      </w:r>
+        <w:t xml:space="preserve">Getestet an allen (3) </w:t>
+      </w:r>
+      <w:proofErr w:type="spellStart"/>
       <w:r>
         <w:rPr>
           <w:i/>
@@ -973,6 +1070,25 @@
           <w:sz w:val="18"/>
           <w:szCs w:val="18"/>
         </w:rPr>
+        <w:t>Pre</w:t>
+      </w:r>
+      <w:proofErr w:type="spellEnd"/>
+      <w:r>
+        <w:rPr>
+          <w:i/>
+          <w:iCs/>
+          <w:sz w:val="18"/>
+          <w:szCs w:val="18"/>
+        </w:rPr>
+        <w:t xml:space="preserve"> </w:t>
+      </w:r>
+      <w:r>
+        <w:rPr>
+          <w:i/>
+          <w:iCs/>
+          <w:sz w:val="18"/>
+          <w:szCs w:val="18"/>
+        </w:rPr>
         <w:t>und Future DAO Implementationen</w:t>
       </w:r>
     </w:p>
@@ -1004,6 +1120,7 @@
           <w:lang w:val="en-US"/>
         </w:rPr>
       </w:pPr>
+      <w:proofErr w:type="spellStart"/>
       <w:r>
         <w:rPr>
           <w:sz w:val="24"/>
@@ -1012,6 +1129,7 @@
         </w:rPr>
         <w:t>Rückblickend</w:t>
       </w:r>
+      <w:proofErr w:type="spellEnd"/>
       <w:r>
         <w:rPr>
           <w:sz w:val="24"/>
@@ -1049,8 +1167,18 @@
           <w:szCs w:val="24"/>
           <w:lang w:val="en-US"/>
         </w:rPr>
-        <w:t xml:space="preserve"> Tests durchgeführt</w:t>
-      </w:r>
+        <w:t xml:space="preserve"> Tests </w:t>
+      </w:r>
+      <w:proofErr w:type="spellStart"/>
+      <w:r>
+        <w:rPr>
+          <w:sz w:val="24"/>
+          <w:szCs w:val="24"/>
+          <w:lang w:val="en-US"/>
+        </w:rPr>
+        <w:t>durchgeführt</w:t>
+      </w:r>
+      <w:proofErr w:type="spellEnd"/>
     </w:p>
     <w:p>
       <w:pPr>
@@ -1824,13 +1952,23 @@
         </w:rPr>
         <w:t xml:space="preserve"> </w:t>
       </w:r>
-      <w:r>
-        <w:rPr>
-          <w:b/>
-          <w:bCs/>
-          <w:lang w:val="en-US"/>
-        </w:rPr>
-        <w:t>Ohne Print:</w:t>
+      <w:proofErr w:type="spellStart"/>
+      <w:r>
+        <w:rPr>
+          <w:b/>
+          <w:bCs/>
+          <w:lang w:val="en-US"/>
+        </w:rPr>
+        <w:t>Ohne</w:t>
+      </w:r>
+      <w:proofErr w:type="spellEnd"/>
+      <w:r>
+        <w:rPr>
+          <w:b/>
+          <w:bCs/>
+          <w:lang w:val="en-US"/>
+        </w:rPr>
+        <w:t xml:space="preserve"> Print:</w:t>
       </w:r>
       <w:r>
         <w:rPr>
@@ -1948,13 +2086,23 @@
         </w:rPr>
         <w:t xml:space="preserve"> </w:t>
       </w:r>
-      <w:r>
-        <w:rPr>
-          <w:b/>
-          <w:bCs/>
-          <w:lang w:val="en-US"/>
-        </w:rPr>
-        <w:t>Ohne Print:</w:t>
+      <w:proofErr w:type="spellStart"/>
+      <w:r>
+        <w:rPr>
+          <w:b/>
+          <w:bCs/>
+          <w:lang w:val="en-US"/>
+        </w:rPr>
+        <w:t>Ohne</w:t>
+      </w:r>
+      <w:proofErr w:type="spellEnd"/>
+      <w:r>
+        <w:rPr>
+          <w:b/>
+          <w:bCs/>
+          <w:lang w:val="en-US"/>
+        </w:rPr>
+        <w:t xml:space="preserve"> Print:</w:t>
       </w:r>
       <w:r>
         <w:rPr>
@@ -2502,11 +2650,19 @@
           <w:lang w:val="en-US"/>
         </w:rPr>
       </w:pPr>
-      <w:r>
-        <w:rPr>
-          <w:lang w:val="en-US"/>
-        </w:rPr>
-        <w:t>Beide:</w:t>
+      <w:proofErr w:type="spellStart"/>
+      <w:r>
+        <w:rPr>
+          <w:lang w:val="en-US"/>
+        </w:rPr>
+        <w:t>Beide</w:t>
+      </w:r>
+      <w:proofErr w:type="spellEnd"/>
+      <w:r>
+        <w:rPr>
+          <w:lang w:val="en-US"/>
+        </w:rPr>
+        <w:t>:</w:t>
       </w:r>
     </w:p>
     <w:p>
@@ -3625,9 +3781,9 @@
           <w:noProof/>
         </w:rPr>
         <w:drawing>
-          <wp:inline distT="0" distB="0" distL="0" distR="0" wp14:anchorId="5E011454" wp14:editId="71CA6325">
-            <wp:extent cx="5760720" cy="1605915"/>
-            <wp:effectExtent l="0" t="0" r="0" b="0"/>
+          <wp:inline distT="0" distB="0" distL="0" distR="0" wp14:anchorId="5E011454" wp14:editId="2E7B9B3A">
+            <wp:extent cx="4490114" cy="1251708"/>
+            <wp:effectExtent l="0" t="0" r="5715" b="5715"/>
             <wp:docPr id="1" name="Grafik 1"/>
             <wp:cNvGraphicFramePr>
               <a:graphicFrameLocks xmlns:a="http://schemas.openxmlformats.org/drawingml/2006/main" noChangeAspect="1"/>
@@ -3648,7 +3804,7 @@
                   <pic:spPr>
                     <a:xfrm>
                       <a:off x="0" y="0"/>
-                      <a:ext cx="5760720" cy="1605915"/>
+                      <a:ext cx="4496069" cy="1253368"/>
                     </a:xfrm>
                     <a:prstGeom prst="rect">
                       <a:avLst/>
@@ -3660,28 +3816,12 @@
           </wp:inline>
         </w:drawing>
       </w:r>
-    </w:p>
-    <w:p>
-      <w:pPr>
-        <w:spacing w:after="0"/>
-      </w:pPr>
-      <w:r>
-        <w:t>After-Fix</w:t>
-      </w:r>
-    </w:p>
-    <w:p>
-      <w:pPr>
-        <w:spacing w:after="0"/>
-      </w:pPr>
-      <w:r>
-        <w:rPr>
-          <w:noProof/>
-        </w:rPr>
+      <w:r>
         <w:drawing>
-          <wp:inline distT="0" distB="0" distL="0" distR="0" wp14:anchorId="62F1ED30" wp14:editId="35718D3A">
-            <wp:extent cx="5760720" cy="1550035"/>
-            <wp:effectExtent l="0" t="0" r="0" b="0"/>
-            <wp:docPr id="2" name="Grafik 2"/>
+          <wp:inline distT="0" distB="0" distL="0" distR="0" wp14:anchorId="5F85C0B7" wp14:editId="4586090B">
+            <wp:extent cx="571006" cy="1310185"/>
+            <wp:effectExtent l="0" t="0" r="635" b="4445"/>
+            <wp:docPr id="55" name="Grafik 55"/>
             <wp:cNvGraphicFramePr>
               <a:graphicFrameLocks xmlns:a="http://schemas.openxmlformats.org/drawingml/2006/main" noChangeAspect="1"/>
             </wp:cNvGraphicFramePr>
@@ -3701,7 +3841,7 @@
                   <pic:spPr>
                     <a:xfrm>
                       <a:off x="0" y="0"/>
-                      <a:ext cx="5760720" cy="1550035"/>
+                      <a:ext cx="576573" cy="1322959"/>
                     </a:xfrm>
                     <a:prstGeom prst="rect">
                       <a:avLst/>
@@ -3719,14 +3859,22 @@
         <w:spacing w:after="0"/>
       </w:pPr>
       <w:r>
+        <w:t>After-Fix</w:t>
+      </w:r>
+    </w:p>
+    <w:p>
+      <w:pPr>
+        <w:spacing w:after="0"/>
+      </w:pPr>
+      <w:r>
         <w:rPr>
           <w:noProof/>
         </w:rPr>
         <w:drawing>
-          <wp:inline distT="0" distB="0" distL="0" distR="0" wp14:anchorId="37F80B4C" wp14:editId="236CF39E">
-            <wp:extent cx="5760720" cy="1543050"/>
-            <wp:effectExtent l="0" t="0" r="0" b="0"/>
-            <wp:docPr id="11" name="Grafik 11"/>
+          <wp:inline distT="0" distB="0" distL="0" distR="0" wp14:anchorId="62F1ED30" wp14:editId="459F8256">
+            <wp:extent cx="4810836" cy="1294450"/>
+            <wp:effectExtent l="0" t="0" r="0" b="1270"/>
+            <wp:docPr id="2" name="Grafik 2"/>
             <wp:cNvGraphicFramePr>
               <a:graphicFrameLocks xmlns:a="http://schemas.openxmlformats.org/drawingml/2006/main" noChangeAspect="1"/>
             </wp:cNvGraphicFramePr>
@@ -3746,7 +3894,7 @@
                   <pic:spPr>
                     <a:xfrm>
                       <a:off x="0" y="0"/>
-                      <a:ext cx="5760720" cy="1543050"/>
+                      <a:ext cx="4826226" cy="1298591"/>
                     </a:xfrm>
                     <a:prstGeom prst="rect">
                       <a:avLst/>
@@ -3758,99 +3906,12 @@
           </wp:inline>
         </w:drawing>
       </w:r>
-    </w:p>
-    <w:p>
-      <w:pPr>
-        <w:spacing w:after="0"/>
-      </w:pPr>
-    </w:p>
-    <w:p>
-      <w:pPr>
-        <w:spacing w:after="0"/>
-      </w:pPr>
-      <w:r>
-        <w:t>Respone Time wurde viel sch</w:t>
-      </w:r>
-      <w:r>
-        <w:t>neller. Von 3ms zu 1-2ms</w:t>
-      </w:r>
-      <w:r>
-        <w:t>. (Im Dokument sichtbar)</w:t>
-      </w:r>
-    </w:p>
-    <w:p>
-      <w:pPr>
-        <w:rPr>
-          <w:b/>
-          <w:bCs/>
-          <w:sz w:val="24"/>
-          <w:szCs w:val="24"/>
-        </w:rPr>
-      </w:pPr>
-      <w:r>
-        <w:rPr>
-          <w:b/>
-          <w:bCs/>
-          <w:sz w:val="24"/>
-          <w:szCs w:val="24"/>
-        </w:rPr>
-        <w:br w:type="page"/>
-      </w:r>
-    </w:p>
-    <w:p>
-      <w:pPr>
-        <w:spacing w:after="0"/>
-        <w:rPr>
-          <w:b/>
-          <w:bCs/>
-          <w:sz w:val="24"/>
-          <w:szCs w:val="24"/>
-          <w:lang w:val="en-US"/>
-        </w:rPr>
-      </w:pPr>
-      <w:r>
-        <w:rPr>
-          <w:b/>
-          <w:bCs/>
-          <w:sz w:val="24"/>
-          <w:szCs w:val="24"/>
-          <w:lang w:val="en-US"/>
-        </w:rPr>
-        <w:lastRenderedPageBreak/>
-        <w:t>Load:</w:t>
-      </w:r>
-    </w:p>
-    <w:p>
-      <w:pPr>
-        <w:spacing w:after="0"/>
-        <w:rPr>
-          <w:lang w:val="en-US"/>
-        </w:rPr>
-      </w:pPr>
-      <w:r>
-        <w:rPr>
-          <w:lang w:val="en-US"/>
-        </w:rPr>
-        <w:t>Pre-Fix</w:t>
-      </w:r>
-    </w:p>
-    <w:p>
-      <w:pPr>
-        <w:spacing w:after="0"/>
-        <w:rPr>
-          <w:lang w:val="en-US"/>
-        </w:rPr>
-      </w:pPr>
-      <w:r>
-        <w:rPr>
-          <w:noProof/>
-          <w:lang w:val="en-US"/>
-        </w:rPr>
+      <w:r>
         <w:drawing>
-          <wp:inline distT="0" distB="0" distL="0" distR="0" wp14:anchorId="1EBD78C3" wp14:editId="0501A7DC">
-            <wp:extent cx="5760720" cy="3832225"/>
-            <wp:effectExtent l="0" t="0" r="0" b="0"/>
-            <wp:docPr id="5" name="Grafik 5"/>
+          <wp:inline distT="0" distB="0" distL="0" distR="0" wp14:anchorId="3871B2DE" wp14:editId="5689B87F">
+            <wp:extent cx="821232" cy="1542197"/>
+            <wp:effectExtent l="0" t="0" r="0" b="1270"/>
+            <wp:docPr id="49" name="Grafik 49"/>
             <wp:cNvGraphicFramePr>
               <a:graphicFrameLocks xmlns:a="http://schemas.openxmlformats.org/drawingml/2006/main" noChangeAspect="1"/>
             </wp:cNvGraphicFramePr>
@@ -3870,7 +3931,7 @@
                   <pic:spPr>
                     <a:xfrm>
                       <a:off x="0" y="0"/>
-                      <a:ext cx="5760720" cy="3832225"/>
+                      <a:ext cx="830252" cy="1559137"/>
                     </a:xfrm>
                     <a:prstGeom prst="rect">
                       <a:avLst/>
@@ -3886,34 +3947,16 @@
     <w:p>
       <w:pPr>
         <w:spacing w:after="0"/>
-        <w:rPr>
-          <w:lang w:val="en-US"/>
-        </w:rPr>
-      </w:pPr>
-      <w:r>
-        <w:rPr>
-          <w:lang w:val="en-US"/>
-        </w:rPr>
-        <w:t>After-Fix</w:t>
-      </w:r>
-    </w:p>
-    <w:p>
-      <w:pPr>
-        <w:spacing w:after="0"/>
-        <w:rPr>
-          <w:lang w:val="en-US"/>
-        </w:rPr>
       </w:pPr>
       <w:r>
         <w:rPr>
           <w:noProof/>
-          <w:lang w:val="en-US"/>
         </w:rPr>
         <w:drawing>
-          <wp:inline distT="0" distB="0" distL="0" distR="0" wp14:anchorId="6D1104C3" wp14:editId="373FEFAA">
-            <wp:extent cx="5760720" cy="3940810"/>
-            <wp:effectExtent l="0" t="0" r="0" b="2540"/>
-            <wp:docPr id="6" name="Grafik 6"/>
+          <wp:inline distT="0" distB="0" distL="0" distR="0" wp14:anchorId="37F80B4C" wp14:editId="774F1218">
+            <wp:extent cx="4674358" cy="1252060"/>
+            <wp:effectExtent l="0" t="0" r="0" b="5715"/>
+            <wp:docPr id="11" name="Grafik 11"/>
             <wp:cNvGraphicFramePr>
               <a:graphicFrameLocks xmlns:a="http://schemas.openxmlformats.org/drawingml/2006/main" noChangeAspect="1"/>
             </wp:cNvGraphicFramePr>
@@ -3933,7 +3976,7 @@
                   <pic:spPr>
                     <a:xfrm>
                       <a:off x="0" y="0"/>
-                      <a:ext cx="5760720" cy="3940810"/>
+                      <a:ext cx="4687067" cy="1255464"/>
                     </a:xfrm>
                     <a:prstGeom prst="rect">
                       <a:avLst/>
@@ -3945,82 +3988,12 @@
           </wp:inline>
         </w:drawing>
       </w:r>
-    </w:p>
-    <w:p>
-      <w:pPr>
-        <w:rPr>
-          <w:b/>
-          <w:bCs/>
-          <w:sz w:val="24"/>
-          <w:szCs w:val="24"/>
-          <w:lang w:val="en-US"/>
-        </w:rPr>
-      </w:pPr>
-      <w:r>
-        <w:rPr>
-          <w:b/>
-          <w:bCs/>
-          <w:sz w:val="24"/>
-          <w:szCs w:val="24"/>
-          <w:lang w:val="en-US"/>
-        </w:rPr>
-        <w:br w:type="page"/>
-      </w:r>
-    </w:p>
-    <w:p>
-      <w:pPr>
-        <w:spacing w:after="0"/>
-        <w:rPr>
-          <w:b/>
-          <w:bCs/>
-          <w:sz w:val="24"/>
-          <w:szCs w:val="24"/>
-          <w:lang w:val="en-US"/>
-        </w:rPr>
-      </w:pPr>
-      <w:r>
-        <w:rPr>
-          <w:b/>
-          <w:bCs/>
-          <w:sz w:val="24"/>
-          <w:szCs w:val="24"/>
-          <w:lang w:val="en-US"/>
-        </w:rPr>
-        <w:lastRenderedPageBreak/>
-        <w:t>Stress:</w:t>
-      </w:r>
-    </w:p>
-    <w:p>
-      <w:pPr>
-        <w:spacing w:after="0"/>
-        <w:rPr>
-          <w:lang w:val="en-US"/>
-        </w:rPr>
-      </w:pPr>
-      <w:r>
-        <w:rPr>
-          <w:lang w:val="en-US"/>
-        </w:rPr>
-        <w:t>Pre-Fix</w:t>
-      </w:r>
-    </w:p>
-    <w:p>
-      <w:pPr>
-        <w:spacing w:after="0"/>
-        <w:rPr>
-          <w:lang w:val="en-US"/>
-        </w:rPr>
-      </w:pPr>
-      <w:r>
-        <w:rPr>
-          <w:noProof/>
-          <w:lang w:val="en-US"/>
-        </w:rPr>
+      <w:r>
         <w:drawing>
-          <wp:inline distT="0" distB="0" distL="0" distR="0" wp14:anchorId="77602648" wp14:editId="36867281">
-            <wp:extent cx="5760720" cy="4249420"/>
-            <wp:effectExtent l="0" t="0" r="0" b="0"/>
-            <wp:docPr id="7" name="Grafik 7"/>
+          <wp:inline distT="0" distB="0" distL="0" distR="0" wp14:anchorId="1A54FAEC" wp14:editId="7EC0AC59">
+            <wp:extent cx="757451" cy="1546276"/>
+            <wp:effectExtent l="0" t="0" r="5080" b="0"/>
+            <wp:docPr id="50" name="Grafik 50" descr="Ein Bild, das Text, draußen, Screenshot enthält.&#10;&#10;Automatisch generierte Beschreibung"/>
             <wp:cNvGraphicFramePr>
               <a:graphicFrameLocks xmlns:a="http://schemas.openxmlformats.org/drawingml/2006/main" noChangeAspect="1"/>
             </wp:cNvGraphicFramePr>
@@ -4028,7 +4001,7 @@
               <a:graphicData uri="http://schemas.openxmlformats.org/drawingml/2006/picture">
                 <pic:pic xmlns:pic="http://schemas.openxmlformats.org/drawingml/2006/picture">
                   <pic:nvPicPr>
-                    <pic:cNvPr id="1" name=""/>
+                    <pic:cNvPr id="50" name="Grafik 50" descr="Ein Bild, das Text, draußen, Screenshot enthält.&#10;&#10;Automatisch generierte Beschreibung"/>
                     <pic:cNvPicPr/>
                   </pic:nvPicPr>
                   <pic:blipFill>
@@ -4040,7 +4013,7 @@
                   <pic:spPr>
                     <a:xfrm>
                       <a:off x="0" y="0"/>
-                      <a:ext cx="5760720" cy="4249420"/>
+                      <a:ext cx="762877" cy="1557352"/>
                     </a:xfrm>
                     <a:prstGeom prst="rect">
                       <a:avLst/>
@@ -4056,15 +4029,81 @@
     <w:p>
       <w:pPr>
         <w:spacing w:after="0"/>
-        <w:rPr>
-          <w:lang w:val="en-US"/>
-        </w:rPr>
-      </w:pPr>
-      <w:r>
-        <w:rPr>
-          <w:lang w:val="en-US"/>
-        </w:rPr>
-        <w:t>After-Fix</w:t>
+      </w:pPr>
+    </w:p>
+    <w:p>
+      <w:pPr>
+        <w:spacing w:after="0"/>
+      </w:pPr>
+      <w:proofErr w:type="spellStart"/>
+      <w:r>
+        <w:t>Respone</w:t>
+      </w:r>
+      <w:proofErr w:type="spellEnd"/>
+      <w:r>
+        <w:t xml:space="preserve"> Time wurde viel sch</w:t>
+      </w:r>
+      <w:r>
+        <w:t>neller. Von 3ms zu 1-2ms</w:t>
+      </w:r>
+      <w:r>
+        <w:t>. (Im Dokument sichtbar)</w:t>
+      </w:r>
+    </w:p>
+    <w:p>
+      <w:pPr>
+        <w:rPr>
+          <w:b/>
+          <w:bCs/>
+          <w:sz w:val="24"/>
+          <w:szCs w:val="24"/>
+        </w:rPr>
+      </w:pPr>
+      <w:r>
+        <w:rPr>
+          <w:b/>
+          <w:bCs/>
+          <w:sz w:val="24"/>
+          <w:szCs w:val="24"/>
+        </w:rPr>
+        <w:br w:type="page"/>
+      </w:r>
+    </w:p>
+    <w:p>
+      <w:pPr>
+        <w:spacing w:after="0"/>
+        <w:rPr>
+          <w:b/>
+          <w:bCs/>
+          <w:sz w:val="24"/>
+          <w:szCs w:val="24"/>
+          <w:lang w:val="en-US"/>
+        </w:rPr>
+      </w:pPr>
+      <w:r>
+        <w:rPr>
+          <w:b/>
+          <w:bCs/>
+          <w:sz w:val="24"/>
+          <w:szCs w:val="24"/>
+          <w:lang w:val="en-US"/>
+        </w:rPr>
+        <w:lastRenderedPageBreak/>
+        <w:t>Load:</w:t>
+      </w:r>
+    </w:p>
+    <w:p>
+      <w:pPr>
+        <w:spacing w:after="0"/>
+        <w:rPr>
+          <w:lang w:val="en-US"/>
+        </w:rPr>
+      </w:pPr>
+      <w:r>
+        <w:rPr>
+          <w:lang w:val="en-US"/>
+        </w:rPr>
+        <w:t>Pre-Fix</w:t>
       </w:r>
     </w:p>
     <w:p>
@@ -4080,10 +4119,10 @@
           <w:lang w:val="en-US"/>
         </w:rPr>
         <w:drawing>
-          <wp:inline distT="0" distB="0" distL="0" distR="0" wp14:anchorId="21FFC564" wp14:editId="21D84773">
-            <wp:extent cx="5521538" cy="4133850"/>
-            <wp:effectExtent l="0" t="0" r="3175" b="0"/>
-            <wp:docPr id="8" name="Grafik 8"/>
+          <wp:inline distT="0" distB="0" distL="0" distR="0" wp14:anchorId="1EBD78C3" wp14:editId="0501A7DC">
+            <wp:extent cx="5760720" cy="3832225"/>
+            <wp:effectExtent l="0" t="0" r="0" b="0"/>
+            <wp:docPr id="5" name="Grafik 5"/>
             <wp:cNvGraphicFramePr>
               <a:graphicFrameLocks xmlns:a="http://schemas.openxmlformats.org/drawingml/2006/main" noChangeAspect="1"/>
             </wp:cNvGraphicFramePr>
@@ -4103,7 +4142,7 @@
                   <pic:spPr>
                     <a:xfrm>
                       <a:off x="0" y="0"/>
-                      <a:ext cx="5522137" cy="4134298"/>
+                      <a:ext cx="5760720" cy="3832225"/>
                     </a:xfrm>
                     <a:prstGeom prst="rect">
                       <a:avLst/>
@@ -4115,52 +4154,19 @@
           </wp:inline>
         </w:drawing>
       </w:r>
-      <w:r>
-        <w:rPr>
-          <w:b/>
-          <w:bCs/>
-          <w:sz w:val="24"/>
-          <w:szCs w:val="24"/>
-          <w:lang w:val="en-US"/>
-        </w:rPr>
-        <w:br w:type="page"/>
-      </w:r>
-    </w:p>
-    <w:p>
-      <w:pPr>
-        <w:spacing w:after="0"/>
-        <w:rPr>
-          <w:b/>
-          <w:bCs/>
-          <w:sz w:val="24"/>
-          <w:szCs w:val="24"/>
-          <w:lang w:val="en-US"/>
-        </w:rPr>
-      </w:pPr>
-      <w:r>
-        <w:rPr>
-          <w:b/>
-          <w:bCs/>
-          <w:sz w:val="24"/>
-          <w:szCs w:val="24"/>
-          <w:lang w:val="en-US"/>
-        </w:rPr>
-        <w:lastRenderedPageBreak/>
-        <w:t>Spike:</w:t>
-      </w:r>
-    </w:p>
-    <w:p>
-      <w:pPr>
-        <w:spacing w:after="0"/>
-        <w:rPr>
-          <w:lang w:val="en-US"/>
-        </w:rPr>
-      </w:pPr>
-      <w:r>
-        <w:rPr>
-          <w:lang w:val="en-US"/>
-        </w:rPr>
-        <w:t>Pre-Fix</w:t>
+    </w:p>
+    <w:p>
+      <w:pPr>
+        <w:spacing w:after="0"/>
+        <w:rPr>
+          <w:lang w:val="en-US"/>
+        </w:rPr>
+      </w:pPr>
+      <w:r>
+        <w:rPr>
+          <w:lang w:val="en-US"/>
+        </w:rPr>
+        <w:t>After-Fix</w:t>
       </w:r>
     </w:p>
     <w:p>
@@ -4176,10 +4182,10 @@
           <w:lang w:val="en-US"/>
         </w:rPr>
         <w:drawing>
-          <wp:inline distT="0" distB="0" distL="0" distR="0" wp14:anchorId="323978EA" wp14:editId="5846B431">
-            <wp:extent cx="5718074" cy="4171950"/>
-            <wp:effectExtent l="0" t="0" r="0" b="0"/>
-            <wp:docPr id="9" name="Grafik 9"/>
+          <wp:inline distT="0" distB="0" distL="0" distR="0" wp14:anchorId="6D1104C3" wp14:editId="373FEFAA">
+            <wp:extent cx="5760720" cy="3940810"/>
+            <wp:effectExtent l="0" t="0" r="0" b="2540"/>
+            <wp:docPr id="6" name="Grafik 6"/>
             <wp:cNvGraphicFramePr>
               <a:graphicFrameLocks xmlns:a="http://schemas.openxmlformats.org/drawingml/2006/main" noChangeAspect="1"/>
             </wp:cNvGraphicFramePr>
@@ -4199,7 +4205,7 @@
                   <pic:spPr>
                     <a:xfrm>
                       <a:off x="0" y="0"/>
-                      <a:ext cx="5719614" cy="4173074"/>
+                      <a:ext cx="5760720" cy="3940810"/>
                     </a:xfrm>
                     <a:prstGeom prst="rect">
                       <a:avLst/>
@@ -4214,25 +4220,61 @@
     </w:p>
     <w:p>
       <w:pPr>
-        <w:spacing w:after="0"/>
-        <w:rPr>
-          <w:lang w:val="en-US"/>
-        </w:rPr>
-      </w:pPr>
-      <w:r>
-        <w:rPr>
-          <w:lang w:val="en-US"/>
-        </w:rPr>
-        <w:t>After-Fix</w:t>
-      </w:r>
-    </w:p>
-    <w:p>
-      <w:pPr>
-        <w:spacing w:after="0"/>
-        <w:rPr>
-          <w:lang w:val="en-US"/>
-        </w:rPr>
-      </w:pPr>
+        <w:rPr>
+          <w:b/>
+          <w:bCs/>
+          <w:sz w:val="24"/>
+          <w:szCs w:val="24"/>
+          <w:lang w:val="en-US"/>
+        </w:rPr>
+      </w:pPr>
+      <w:r>
+        <w:rPr>
+          <w:b/>
+          <w:bCs/>
+          <w:sz w:val="24"/>
+          <w:szCs w:val="24"/>
+          <w:lang w:val="en-US"/>
+        </w:rPr>
+        <w:br w:type="page"/>
+      </w:r>
+    </w:p>
+    <w:p>
+      <w:pPr>
+        <w:spacing w:after="0"/>
+        <w:rPr>
+          <w:b/>
+          <w:bCs/>
+          <w:sz w:val="24"/>
+          <w:szCs w:val="24"/>
+          <w:lang w:val="en-US"/>
+        </w:rPr>
+      </w:pPr>
+      <w:r>
+        <w:rPr>
+          <w:b/>
+          <w:bCs/>
+          <w:sz w:val="24"/>
+          <w:szCs w:val="24"/>
+          <w:lang w:val="en-US"/>
+        </w:rPr>
+        <w:lastRenderedPageBreak/>
+        <w:t>Stress:</w:t>
+      </w:r>
+    </w:p>
+    <w:p>
+      <w:pPr>
+        <w:spacing w:after="0"/>
+        <w:rPr>
+          <w:lang w:val="en-US"/>
+        </w:rPr>
+      </w:pPr>
+      <w:r>
+        <w:rPr>
+          <w:lang w:val="en-US"/>
+        </w:rPr>
+        <w:t>Pre-Fix</w:t>
+      </w:r>
     </w:p>
     <w:p>
       <w:pPr>
@@ -4247,10 +4289,10 @@
           <w:lang w:val="en-US"/>
         </w:rPr>
         <w:drawing>
-          <wp:inline distT="0" distB="0" distL="0" distR="0" wp14:anchorId="57715B49" wp14:editId="1971AAAA">
-            <wp:extent cx="5623910" cy="4124325"/>
+          <wp:inline distT="0" distB="0" distL="0" distR="0" wp14:anchorId="77602648" wp14:editId="36867281">
+            <wp:extent cx="5760720" cy="4249420"/>
             <wp:effectExtent l="0" t="0" r="0" b="0"/>
-            <wp:docPr id="10" name="Grafik 10"/>
+            <wp:docPr id="7" name="Grafik 7"/>
             <wp:cNvGraphicFramePr>
               <a:graphicFrameLocks xmlns:a="http://schemas.openxmlformats.org/drawingml/2006/main" noChangeAspect="1"/>
             </wp:cNvGraphicFramePr>
@@ -4270,7 +4312,7 @@
                   <pic:spPr>
                     <a:xfrm>
                       <a:off x="0" y="0"/>
-                      <a:ext cx="5625281" cy="4125330"/>
+                      <a:ext cx="5760720" cy="4249420"/>
                     </a:xfrm>
                     <a:prstGeom prst="rect">
                       <a:avLst/>
@@ -4287,47 +4329,14 @@
       <w:pPr>
         <w:spacing w:after="0"/>
         <w:rPr>
-          <w:b/>
-          <w:bCs/>
-          <w:sz w:val="36"/>
-          <w:szCs w:val="36"/>
-          <w:u w:val="single"/>
-          <w:lang w:val="en-US"/>
-        </w:rPr>
-      </w:pPr>
-      <w:r>
-        <w:rPr>
-          <w:b/>
-          <w:bCs/>
-          <w:sz w:val="36"/>
-          <w:szCs w:val="36"/>
-          <w:u w:val="single"/>
-          <w:lang w:val="en-US"/>
-        </w:rPr>
-        <w:lastRenderedPageBreak/>
-        <w:t>DB Slick:</w:t>
-      </w:r>
-    </w:p>
-    <w:p>
-      <w:pPr>
-        <w:spacing w:after="0"/>
-        <w:rPr>
-          <w:b/>
-          <w:bCs/>
-          <w:sz w:val="24"/>
-          <w:szCs w:val="24"/>
-          <w:lang w:val="en-US"/>
-        </w:rPr>
-      </w:pPr>
-      <w:r>
-        <w:rPr>
-          <w:b/>
-          <w:bCs/>
-          <w:sz w:val="24"/>
-          <w:szCs w:val="24"/>
-          <w:lang w:val="en-US"/>
-        </w:rPr>
-        <w:t>Load:</w:t>
+          <w:lang w:val="en-US"/>
+        </w:rPr>
+      </w:pPr>
+      <w:r>
+        <w:rPr>
+          <w:lang w:val="en-US"/>
+        </w:rPr>
+        <w:t>After-Fix</w:t>
       </w:r>
     </w:p>
     <w:p>
@@ -4343,10 +4352,10 @@
           <w:lang w:val="en-US"/>
         </w:rPr>
         <w:drawing>
-          <wp:inline distT="0" distB="0" distL="0" distR="0" wp14:anchorId="368C5522" wp14:editId="60EA7BF2">
-            <wp:extent cx="5760720" cy="3519805"/>
-            <wp:effectExtent l="0" t="0" r="0" b="4445"/>
-            <wp:docPr id="33" name="Grafik 33"/>
+          <wp:inline distT="0" distB="0" distL="0" distR="0" wp14:anchorId="21FFC564" wp14:editId="21D84773">
+            <wp:extent cx="5521538" cy="4133850"/>
+            <wp:effectExtent l="0" t="0" r="3175" b="0"/>
+            <wp:docPr id="8" name="Grafik 8"/>
             <wp:cNvGraphicFramePr>
               <a:graphicFrameLocks xmlns:a="http://schemas.openxmlformats.org/drawingml/2006/main" noChangeAspect="1"/>
             </wp:cNvGraphicFramePr>
@@ -4366,7 +4375,7 @@
                   <pic:spPr>
                     <a:xfrm>
                       <a:off x="0" y="0"/>
-                      <a:ext cx="5760720" cy="3519805"/>
+                      <a:ext cx="5522137" cy="4134298"/>
                     </a:xfrm>
                     <a:prstGeom prst="rect">
                       <a:avLst/>
@@ -4378,37 +4387,52 @@
           </wp:inline>
         </w:drawing>
       </w:r>
-    </w:p>
-    <w:p>
-      <w:pPr>
-        <w:spacing w:after="0"/>
-        <w:rPr>
-          <w:b/>
-          <w:bCs/>
-          <w:sz w:val="24"/>
-          <w:szCs w:val="24"/>
-          <w:lang w:val="en-US"/>
-        </w:rPr>
-      </w:pPr>
-      <w:r>
-        <w:rPr>
-          <w:b/>
-          <w:bCs/>
-          <w:sz w:val="24"/>
-          <w:szCs w:val="24"/>
-          <w:lang w:val="en-US"/>
-        </w:rPr>
-        <w:t>Stress</w:t>
-      </w:r>
-      <w:r>
-        <w:rPr>
-          <w:b/>
-          <w:bCs/>
-          <w:sz w:val="24"/>
-          <w:szCs w:val="24"/>
-          <w:lang w:val="en-US"/>
-        </w:rPr>
-        <w:t>:</w:t>
+      <w:r>
+        <w:rPr>
+          <w:b/>
+          <w:bCs/>
+          <w:sz w:val="24"/>
+          <w:szCs w:val="24"/>
+          <w:lang w:val="en-US"/>
+        </w:rPr>
+        <w:br w:type="page"/>
+      </w:r>
+    </w:p>
+    <w:p>
+      <w:pPr>
+        <w:spacing w:after="0"/>
+        <w:rPr>
+          <w:b/>
+          <w:bCs/>
+          <w:sz w:val="24"/>
+          <w:szCs w:val="24"/>
+          <w:lang w:val="en-US"/>
+        </w:rPr>
+      </w:pPr>
+      <w:r>
+        <w:rPr>
+          <w:b/>
+          <w:bCs/>
+          <w:sz w:val="24"/>
+          <w:szCs w:val="24"/>
+          <w:lang w:val="en-US"/>
+        </w:rPr>
+        <w:lastRenderedPageBreak/>
+        <w:t>Spike:</w:t>
+      </w:r>
+    </w:p>
+    <w:p>
+      <w:pPr>
+        <w:spacing w:after="0"/>
+        <w:rPr>
+          <w:lang w:val="en-US"/>
+        </w:rPr>
+      </w:pPr>
+      <w:r>
+        <w:rPr>
+          <w:lang w:val="en-US"/>
+        </w:rPr>
+        <w:t>Pre-Fix</w:t>
       </w:r>
     </w:p>
     <w:p>
@@ -4424,10 +4448,10 @@
           <w:lang w:val="en-US"/>
         </w:rPr>
         <w:drawing>
-          <wp:inline distT="0" distB="0" distL="0" distR="0" wp14:anchorId="0E5B8BBD" wp14:editId="29973705">
-            <wp:extent cx="5760720" cy="2454275"/>
-            <wp:effectExtent l="0" t="0" r="0" b="3175"/>
-            <wp:docPr id="34" name="Grafik 34"/>
+          <wp:inline distT="0" distB="0" distL="0" distR="0" wp14:anchorId="323978EA" wp14:editId="5846B431">
+            <wp:extent cx="5718074" cy="4171950"/>
+            <wp:effectExtent l="0" t="0" r="0" b="0"/>
+            <wp:docPr id="9" name="Grafik 9"/>
             <wp:cNvGraphicFramePr>
               <a:graphicFrameLocks xmlns:a="http://schemas.openxmlformats.org/drawingml/2006/main" noChangeAspect="1"/>
             </wp:cNvGraphicFramePr>
@@ -4447,7 +4471,7 @@
                   <pic:spPr>
                     <a:xfrm>
                       <a:off x="0" y="0"/>
-                      <a:ext cx="5760720" cy="2454275"/>
+                      <a:ext cx="5719614" cy="4173074"/>
                     </a:xfrm>
                     <a:prstGeom prst="rect">
                       <a:avLst/>
@@ -4462,124 +4486,43 @@
     </w:p>
     <w:p>
       <w:pPr>
-        <w:rPr>
-          <w:lang w:val="en-US"/>
-        </w:rPr>
-      </w:pPr>
-      <w:r>
-        <w:rPr>
-          <w:lang w:val="en-US"/>
-        </w:rPr>
-        <w:br w:type="page"/>
-      </w:r>
-    </w:p>
-    <w:p>
-      <w:pPr>
-        <w:spacing w:after="0"/>
-        <w:rPr>
-          <w:b/>
-          <w:bCs/>
-          <w:sz w:val="36"/>
-          <w:szCs w:val="36"/>
-          <w:u w:val="single"/>
-          <w:lang w:val="en-US"/>
-        </w:rPr>
-      </w:pPr>
-      <w:r>
-        <w:rPr>
-          <w:b/>
-          <w:bCs/>
-          <w:sz w:val="36"/>
-          <w:szCs w:val="36"/>
-          <w:u w:val="single"/>
-          <w:lang w:val="en-US"/>
-        </w:rPr>
-        <w:lastRenderedPageBreak/>
-        <w:t>D</w:t>
-      </w:r>
-      <w:r>
-        <w:rPr>
-          <w:b/>
-          <w:bCs/>
-          <w:sz w:val="36"/>
-          <w:szCs w:val="36"/>
-          <w:u w:val="single"/>
-          <w:lang w:val="en-US"/>
-        </w:rPr>
-        <w:t>AO Save LOAD</w:t>
-      </w:r>
-      <w:r>
-        <w:rPr>
-          <w:b/>
-          <w:bCs/>
-          <w:sz w:val="36"/>
-          <w:szCs w:val="36"/>
-          <w:u w:val="single"/>
-          <w:lang w:val="en-US"/>
-        </w:rPr>
-        <w:t>:</w:t>
-      </w:r>
-    </w:p>
-    <w:p>
-      <w:pPr>
-        <w:spacing w:after="0"/>
-        <w:rPr>
-          <w:b/>
-          <w:bCs/>
-          <w:sz w:val="24"/>
-          <w:szCs w:val="24"/>
-          <w:lang w:val="en-US"/>
-        </w:rPr>
-      </w:pPr>
-      <w:r>
-        <w:rPr>
-          <w:b/>
-          <w:bCs/>
-          <w:sz w:val="24"/>
-          <w:szCs w:val="24"/>
-          <w:lang w:val="en-US"/>
-        </w:rPr>
-        <w:t>Mongo Simple:</w:t>
-      </w:r>
-    </w:p>
-    <w:p>
-      <w:pPr>
-        <w:spacing w:after="0"/>
-        <w:rPr>
-          <w:sz w:val="24"/>
-          <w:szCs w:val="24"/>
-          <w:lang w:val="en-US"/>
-        </w:rPr>
-      </w:pPr>
-      <w:r>
-        <w:rPr>
-          <w:sz w:val="24"/>
-          <w:szCs w:val="24"/>
-          <w:lang w:val="en-US"/>
-        </w:rPr>
-        <w:t>Pre:</w:t>
-      </w:r>
-    </w:p>
-    <w:p>
-      <w:pPr>
-        <w:spacing w:after="0"/>
-        <w:rPr>
-          <w:sz w:val="24"/>
-          <w:szCs w:val="24"/>
-          <w:lang w:val="en-US"/>
-        </w:rPr>
-      </w:pPr>
-      <w:r>
-        <w:rPr>
-          <w:sz w:val="24"/>
-          <w:szCs w:val="24"/>
+        <w:spacing w:after="0"/>
+        <w:rPr>
+          <w:lang w:val="en-US"/>
+        </w:rPr>
+      </w:pPr>
+      <w:r>
+        <w:rPr>
+          <w:lang w:val="en-US"/>
+        </w:rPr>
+        <w:t>After-Fix</w:t>
+      </w:r>
+    </w:p>
+    <w:p>
+      <w:pPr>
+        <w:spacing w:after="0"/>
+        <w:rPr>
+          <w:lang w:val="en-US"/>
+        </w:rPr>
+      </w:pPr>
+    </w:p>
+    <w:p>
+      <w:pPr>
+        <w:spacing w:after="0"/>
+        <w:rPr>
+          <w:lang w:val="en-US"/>
+        </w:rPr>
+      </w:pPr>
+      <w:r>
+        <w:rPr>
+          <w:noProof/>
           <w:lang w:val="en-US"/>
         </w:rPr>
         <w:drawing>
-          <wp:inline distT="0" distB="0" distL="0" distR="0" wp14:anchorId="44846CC4" wp14:editId="44A5F54D">
-            <wp:extent cx="830239" cy="1905000"/>
-            <wp:effectExtent l="0" t="0" r="8255" b="0"/>
-            <wp:docPr id="3" name="Grafik 3"/>
+          <wp:inline distT="0" distB="0" distL="0" distR="0" wp14:anchorId="57715B49" wp14:editId="1971AAAA">
+            <wp:extent cx="5623910" cy="4124325"/>
+            <wp:effectExtent l="0" t="0" r="0" b="0"/>
+            <wp:docPr id="10" name="Grafik 10"/>
             <wp:cNvGraphicFramePr>
               <a:graphicFrameLocks xmlns:a="http://schemas.openxmlformats.org/drawingml/2006/main" noChangeAspect="1"/>
             </wp:cNvGraphicFramePr>
@@ -4599,7 +4542,7 @@
                   <pic:spPr>
                     <a:xfrm>
                       <a:off x="0" y="0"/>
-                      <a:ext cx="834179" cy="1914041"/>
+                      <a:ext cx="5625281" cy="4125330"/>
                     </a:xfrm>
                     <a:prstGeom prst="rect">
                       <a:avLst/>
@@ -4611,23 +4554,71 @@
           </wp:inline>
         </w:drawing>
       </w:r>
+    </w:p>
+    <w:p>
+      <w:pPr>
+        <w:spacing w:after="0"/>
+        <w:rPr>
+          <w:b/>
+          <w:bCs/>
+          <w:sz w:val="36"/>
+          <w:szCs w:val="36"/>
+          <w:u w:val="single"/>
+          <w:lang w:val="en-US"/>
+        </w:rPr>
+      </w:pPr>
+      <w:r>
+        <w:rPr>
+          <w:b/>
+          <w:bCs/>
+          <w:sz w:val="36"/>
+          <w:szCs w:val="36"/>
+          <w:u w:val="single"/>
+          <w:lang w:val="en-US"/>
+        </w:rPr>
+        <w:lastRenderedPageBreak/>
+        <w:t>DB Slick:</w:t>
+      </w:r>
+    </w:p>
+    <w:p>
+      <w:pPr>
+        <w:spacing w:after="0"/>
+        <w:rPr>
+          <w:b/>
+          <w:bCs/>
+          <w:sz w:val="24"/>
+          <w:szCs w:val="24"/>
+          <w:lang w:val="en-US"/>
+        </w:rPr>
+      </w:pPr>
+      <w:r>
+        <w:rPr>
+          <w:b/>
+          <w:bCs/>
+          <w:sz w:val="24"/>
+          <w:szCs w:val="24"/>
+          <w:lang w:val="en-US"/>
+        </w:rPr>
+        <w:t>Load:</w:t>
+      </w:r>
+    </w:p>
+    <w:p>
+      <w:pPr>
+        <w:spacing w:after="0"/>
+        <w:rPr>
+          <w:lang w:val="en-US"/>
+        </w:rPr>
+      </w:pPr>
       <w:r>
         <w:rPr>
           <w:noProof/>
-        </w:rPr>
-        <w:t xml:space="preserve"> </w:t>
-      </w:r>
-      <w:r>
-        <w:rPr>
-          <w:sz w:val="24"/>
-          <w:szCs w:val="24"/>
           <w:lang w:val="en-US"/>
         </w:rPr>
         <w:drawing>
-          <wp:inline distT="0" distB="0" distL="0" distR="0" wp14:anchorId="4EBF2F09" wp14:editId="10456EDA">
-            <wp:extent cx="4543425" cy="1882076"/>
+          <wp:inline distT="0" distB="0" distL="0" distR="0" wp14:anchorId="368C5522" wp14:editId="60EA7BF2">
+            <wp:extent cx="5760720" cy="3519805"/>
             <wp:effectExtent l="0" t="0" r="0" b="4445"/>
-            <wp:docPr id="42" name="Grafik 42"/>
+            <wp:docPr id="33" name="Grafik 33"/>
             <wp:cNvGraphicFramePr>
               <a:graphicFrameLocks xmlns:a="http://schemas.openxmlformats.org/drawingml/2006/main" noChangeAspect="1"/>
             </wp:cNvGraphicFramePr>
@@ -4647,7 +4638,7 @@
                   <pic:spPr>
                     <a:xfrm>
                       <a:off x="0" y="0"/>
-                      <a:ext cx="4561879" cy="1889720"/>
+                      <a:ext cx="5760720" cy="3519805"/>
                     </a:xfrm>
                     <a:prstGeom prst="rect">
                       <a:avLst/>
@@ -4664,36 +4655,51 @@
       <w:pPr>
         <w:spacing w:after="0"/>
         <w:rPr>
-          <w:sz w:val="24"/>
-          <w:szCs w:val="24"/>
-          <w:lang w:val="en-US"/>
-        </w:rPr>
-      </w:pPr>
-      <w:r>
-        <w:rPr>
-          <w:sz w:val="24"/>
-          <w:szCs w:val="24"/>
-          <w:lang w:val="en-US"/>
-        </w:rPr>
-        <w:t>Future:</w:t>
-      </w:r>
-    </w:p>
-    <w:p>
-      <w:pPr>
-        <w:spacing w:after="0"/>
+          <w:b/>
+          <w:bCs/>
+          <w:sz w:val="24"/>
+          <w:szCs w:val="24"/>
+          <w:lang w:val="en-US"/>
+        </w:rPr>
+      </w:pPr>
+      <w:r>
+        <w:rPr>
+          <w:b/>
+          <w:bCs/>
+          <w:sz w:val="24"/>
+          <w:szCs w:val="24"/>
+          <w:lang w:val="en-US"/>
+        </w:rPr>
+        <w:t>Stress</w:t>
+      </w:r>
+      <w:r>
+        <w:rPr>
+          <w:b/>
+          <w:bCs/>
+          <w:sz w:val="24"/>
+          <w:szCs w:val="24"/>
+          <w:lang w:val="en-US"/>
+        </w:rPr>
+        <w:t>:</w:t>
+      </w:r>
+    </w:p>
+    <w:p>
+      <w:pPr>
+        <w:spacing w:after="0"/>
+        <w:rPr>
+          <w:lang w:val="en-US"/>
+        </w:rPr>
+      </w:pPr>
+      <w:r>
         <w:rPr>
           <w:noProof/>
-        </w:rPr>
-      </w:pPr>
-      <w:r>
-        <w:rPr>
           <w:lang w:val="en-US"/>
         </w:rPr>
         <w:drawing>
-          <wp:inline distT="0" distB="0" distL="0" distR="0" wp14:anchorId="2B76C765" wp14:editId="0C4B6086">
-            <wp:extent cx="818717" cy="2362200"/>
-            <wp:effectExtent l="0" t="0" r="635" b="0"/>
-            <wp:docPr id="4" name="Grafik 4"/>
+          <wp:inline distT="0" distB="0" distL="0" distR="0" wp14:anchorId="0E5B8BBD" wp14:editId="29973705">
+            <wp:extent cx="5760720" cy="2454275"/>
+            <wp:effectExtent l="0" t="0" r="0" b="3175"/>
+            <wp:docPr id="34" name="Grafik 34"/>
             <wp:cNvGraphicFramePr>
               <a:graphicFrameLocks xmlns:a="http://schemas.openxmlformats.org/drawingml/2006/main" noChangeAspect="1"/>
             </wp:cNvGraphicFramePr>
@@ -4713,7 +4719,7 @@
                   <pic:spPr>
                     <a:xfrm>
                       <a:off x="0" y="0"/>
-                      <a:ext cx="821294" cy="2369634"/>
+                      <a:ext cx="5760720" cy="2454275"/>
                     </a:xfrm>
                     <a:prstGeom prst="rect">
                       <a:avLst/>
@@ -4725,21 +4731,128 @@
           </wp:inline>
         </w:drawing>
       </w:r>
+    </w:p>
+    <w:p>
+      <w:pPr>
+        <w:rPr>
+          <w:lang w:val="en-US"/>
+        </w:rPr>
+      </w:pPr>
+      <w:r>
+        <w:rPr>
+          <w:lang w:val="en-US"/>
+        </w:rPr>
+        <w:br w:type="page"/>
+      </w:r>
+    </w:p>
+    <w:p>
+      <w:pPr>
+        <w:spacing w:after="0"/>
+        <w:rPr>
+          <w:b/>
+          <w:bCs/>
+          <w:sz w:val="36"/>
+          <w:szCs w:val="36"/>
+          <w:u w:val="single"/>
+          <w:lang w:val="en-US"/>
+        </w:rPr>
+      </w:pPr>
+      <w:r>
+        <w:rPr>
+          <w:b/>
+          <w:bCs/>
+          <w:sz w:val="36"/>
+          <w:szCs w:val="36"/>
+          <w:u w:val="single"/>
+          <w:lang w:val="en-US"/>
+        </w:rPr>
+        <w:lastRenderedPageBreak/>
+        <w:t>D</w:t>
+      </w:r>
+      <w:r>
+        <w:rPr>
+          <w:b/>
+          <w:bCs/>
+          <w:sz w:val="36"/>
+          <w:szCs w:val="36"/>
+          <w:u w:val="single"/>
+          <w:lang w:val="en-US"/>
+        </w:rPr>
+        <w:t>AO Save LOAD</w:t>
+      </w:r>
+      <w:r>
+        <w:rPr>
+          <w:b/>
+          <w:bCs/>
+          <w:sz w:val="36"/>
+          <w:szCs w:val="36"/>
+          <w:u w:val="single"/>
+          <w:lang w:val="en-US"/>
+        </w:rPr>
+        <w:t>:</w:t>
+      </w:r>
+    </w:p>
+    <w:p>
+      <w:pPr>
+        <w:spacing w:after="0"/>
+        <w:rPr>
+          <w:b/>
+          <w:bCs/>
+          <w:sz w:val="24"/>
+          <w:szCs w:val="24"/>
+          <w:lang w:val="en-US"/>
+        </w:rPr>
+      </w:pPr>
+      <w:r>
+        <w:rPr>
+          <w:b/>
+          <w:bCs/>
+          <w:sz w:val="24"/>
+          <w:szCs w:val="24"/>
+          <w:lang w:val="en-US"/>
+        </w:rPr>
+        <w:t>Mongo Simple:</w:t>
+      </w:r>
+    </w:p>
+    <w:p>
+      <w:pPr>
+        <w:spacing w:after="0"/>
+        <w:rPr>
+          <w:sz w:val="24"/>
+          <w:szCs w:val="24"/>
+          <w:lang w:val="en-US"/>
+        </w:rPr>
+      </w:pPr>
+      <w:r>
+        <w:rPr>
+          <w:sz w:val="24"/>
+          <w:szCs w:val="24"/>
+          <w:lang w:val="en-US"/>
+        </w:rPr>
+        <w:t>Pre:</w:t>
+      </w:r>
+    </w:p>
+    <w:p>
+      <w:pPr>
+        <w:spacing w:after="0"/>
+        <w:rPr>
+          <w:sz w:val="24"/>
+          <w:szCs w:val="24"/>
+          <w:lang w:val="en-US"/>
+        </w:rPr>
+      </w:pPr>
       <w:r>
         <w:rPr>
           <w:noProof/>
-        </w:rPr>
-        <w:t xml:space="preserve"> </w:t>
-      </w:r>
-      <w:r>
-        <w:rPr>
+          <w:sz w:val="24"/>
+          <w:szCs w:val="24"/>
           <w:lang w:val="en-US"/>
         </w:rPr>
         <w:drawing>
-          <wp:inline distT="0" distB="0" distL="0" distR="0" wp14:anchorId="536F54C5" wp14:editId="137F915C">
-            <wp:extent cx="4781550" cy="1950147"/>
-            <wp:effectExtent l="0" t="0" r="0" b="0"/>
-            <wp:docPr id="44" name="Grafik 44"/>
+          <wp:inline distT="0" distB="0" distL="0" distR="0" wp14:anchorId="44846CC4" wp14:editId="44A5F54D">
+            <wp:extent cx="830239" cy="1905000"/>
+            <wp:effectExtent l="0" t="0" r="8255" b="0"/>
+            <wp:docPr id="3" name="Grafik 3"/>
             <wp:cNvGraphicFramePr>
               <a:graphicFrameLocks xmlns:a="http://schemas.openxmlformats.org/drawingml/2006/main" noChangeAspect="1"/>
             </wp:cNvGraphicFramePr>
@@ -4759,7 +4872,7 @@
                   <pic:spPr>
                     <a:xfrm>
                       <a:off x="0" y="0"/>
-                      <a:ext cx="4809740" cy="1961644"/>
+                      <a:ext cx="834179" cy="1914041"/>
                     </a:xfrm>
                     <a:prstGeom prst="rect">
                       <a:avLst/>
@@ -4771,113 +4884,25 @@
           </wp:inline>
         </w:drawing>
       </w:r>
-    </w:p>
-    <w:p>
-      <w:pPr>
-        <w:spacing w:after="0"/>
+      <w:r>
         <w:rPr>
           <w:noProof/>
-        </w:rPr>
-      </w:pPr>
-    </w:p>
-    <w:p>
-      <w:pPr>
+          <w:lang w:val="en-US"/>
+        </w:rPr>
+        <w:t xml:space="preserve"> </w:t>
+      </w:r>
+      <w:r>
         <w:rPr>
           <w:noProof/>
-        </w:rPr>
-      </w:pPr>
-      <w:r>
-        <w:rPr>
-          <w:noProof/>
-        </w:rPr>
-        <w:br w:type="page"/>
-      </w:r>
-    </w:p>
-    <w:p>
-      <w:pPr>
-        <w:spacing w:after="0"/>
-        <w:rPr>
-          <w:b/>
-          <w:bCs/>
-          <w:sz w:val="24"/>
-          <w:szCs w:val="24"/>
-          <w:lang w:val="en-US"/>
-        </w:rPr>
-      </w:pPr>
-      <w:r>
-        <w:rPr>
-          <w:b/>
-          <w:bCs/>
-          <w:sz w:val="24"/>
-          <w:szCs w:val="24"/>
-          <w:lang w:val="en-US"/>
-        </w:rPr>
-        <w:lastRenderedPageBreak/>
-        <w:t xml:space="preserve">Mongo </w:t>
-      </w:r>
-      <w:r>
-        <w:rPr>
-          <w:b/>
-          <w:bCs/>
-          <w:sz w:val="24"/>
-          <w:szCs w:val="24"/>
-          <w:lang w:val="en-US"/>
-        </w:rPr>
-        <w:t>Extended</w:t>
-      </w:r>
-      <w:r>
-        <w:rPr>
-          <w:b/>
-          <w:bCs/>
-          <w:sz w:val="24"/>
-          <w:szCs w:val="24"/>
-          <w:lang w:val="en-US"/>
-        </w:rPr>
-        <w:t>:</w:t>
-      </w:r>
-    </w:p>
-    <w:p>
-      <w:pPr>
-        <w:spacing w:after="0"/>
-        <w:rPr>
-          <w:sz w:val="24"/>
-          <w:szCs w:val="24"/>
-          <w:lang w:val="en-US"/>
-        </w:rPr>
-      </w:pPr>
-      <w:r>
-        <w:rPr>
-          <w:sz w:val="24"/>
-          <w:szCs w:val="24"/>
-          <w:lang w:val="en-US"/>
-        </w:rPr>
-        <w:t>Pre:</w:t>
-      </w:r>
-    </w:p>
-    <w:p>
-      <w:pPr>
-        <w:spacing w:after="0"/>
-        <w:rPr>
-          <w:sz w:val="24"/>
-          <w:szCs w:val="24"/>
-          <w:lang w:val="en-US"/>
-        </w:rPr>
-      </w:pPr>
-      <w:r>
-        <w:rPr>
-          <w:noProof/>
-        </w:rPr>
-        <w:t xml:space="preserve"> </w:t>
-      </w:r>
-      <w:r>
-        <w:rPr>
-          <w:noProof/>
+          <w:sz w:val="24"/>
+          <w:szCs w:val="24"/>
+          <w:lang w:val="en-US"/>
         </w:rPr>
         <w:drawing>
-          <wp:inline distT="0" distB="0" distL="0" distR="0" wp14:anchorId="25E5A0FA" wp14:editId="521640D6">
-            <wp:extent cx="1416749" cy="2790825"/>
-            <wp:effectExtent l="0" t="0" r="0" b="0"/>
-            <wp:docPr id="51" name="Grafik 51"/>
+          <wp:inline distT="0" distB="0" distL="0" distR="0" wp14:anchorId="4EBF2F09" wp14:editId="10456EDA">
+            <wp:extent cx="4543425" cy="1882076"/>
+            <wp:effectExtent l="0" t="0" r="0" b="4445"/>
+            <wp:docPr id="42" name="Grafik 42"/>
             <wp:cNvGraphicFramePr>
               <a:graphicFrameLocks xmlns:a="http://schemas.openxmlformats.org/drawingml/2006/main" noChangeAspect="1"/>
             </wp:cNvGraphicFramePr>
@@ -4897,7 +4922,7 @@
                   <pic:spPr>
                     <a:xfrm>
                       <a:off x="0" y="0"/>
-                      <a:ext cx="1419547" cy="2796337"/>
+                      <a:ext cx="4561879" cy="1889720"/>
                     </a:xfrm>
                     <a:prstGeom prst="rect">
                       <a:avLst/>
@@ -4932,18 +4957,20 @@
       <w:pPr>
         <w:spacing w:after="0"/>
         <w:rPr>
-          <w:lang w:val="en-US"/>
-        </w:rPr>
-      </w:pPr>
-      <w:r>
-        <w:rPr>
+          <w:noProof/>
+          <w:lang w:val="en-US"/>
+        </w:rPr>
+      </w:pPr>
+      <w:r>
+        <w:rPr>
+          <w:noProof/>
           <w:lang w:val="en-US"/>
         </w:rPr>
         <w:drawing>
-          <wp:inline distT="0" distB="0" distL="0" distR="0" wp14:anchorId="73F6786A" wp14:editId="19CD883F">
-            <wp:extent cx="1263933" cy="2276475"/>
-            <wp:effectExtent l="0" t="0" r="0" b="0"/>
-            <wp:docPr id="52" name="Grafik 52"/>
+          <wp:inline distT="0" distB="0" distL="0" distR="0" wp14:anchorId="2B76C765" wp14:editId="0C4B6086">
+            <wp:extent cx="818717" cy="2362200"/>
+            <wp:effectExtent l="0" t="0" r="635" b="0"/>
+            <wp:docPr id="4" name="Grafik 4"/>
             <wp:cNvGraphicFramePr>
               <a:graphicFrameLocks xmlns:a="http://schemas.openxmlformats.org/drawingml/2006/main" noChangeAspect="1"/>
             </wp:cNvGraphicFramePr>
@@ -4963,7 +4990,7 @@
                   <pic:spPr>
                     <a:xfrm>
                       <a:off x="0" y="0"/>
-                      <a:ext cx="1266700" cy="2281458"/>
+                      <a:ext cx="821294" cy="2369634"/>
                     </a:xfrm>
                     <a:prstGeom prst="rect">
                       <a:avLst/>
@@ -4975,119 +5002,23 @@
           </wp:inline>
         </w:drawing>
       </w:r>
-    </w:p>
-    <w:p>
-      <w:pPr>
-        <w:spacing w:after="0"/>
-        <w:rPr>
-          <w:lang w:val="en-US"/>
-        </w:rPr>
-      </w:pPr>
-    </w:p>
-    <w:p>
-      <w:pPr>
-        <w:spacing w:after="0"/>
-        <w:rPr>
-          <w:lang w:val="en-US"/>
-        </w:rPr>
-      </w:pPr>
-    </w:p>
-    <w:p>
-      <w:pPr>
-        <w:spacing w:after="0"/>
-        <w:rPr>
-          <w:lang w:val="en-US"/>
-        </w:rPr>
-      </w:pPr>
-    </w:p>
-    <w:p>
-      <w:pPr>
-        <w:rPr>
-          <w:lang w:val="en-US"/>
-        </w:rPr>
-      </w:pPr>
-      <w:r>
-        <w:rPr>
-          <w:lang w:val="en-US"/>
-        </w:rPr>
-        <w:br w:type="page"/>
-      </w:r>
-    </w:p>
-    <w:p>
-      <w:pPr>
-        <w:spacing w:after="0"/>
-        <w:rPr>
-          <w:b/>
-          <w:bCs/>
-          <w:sz w:val="24"/>
-          <w:szCs w:val="24"/>
-          <w:lang w:val="en-US"/>
-        </w:rPr>
-      </w:pPr>
-      <w:r>
-        <w:rPr>
-          <w:b/>
-          <w:bCs/>
-          <w:sz w:val="24"/>
-          <w:szCs w:val="24"/>
-          <w:lang w:val="en-US"/>
-        </w:rPr>
-        <w:lastRenderedPageBreak/>
-        <w:t>Slick</w:t>
-      </w:r>
-      <w:r>
-        <w:rPr>
-          <w:b/>
-          <w:bCs/>
-          <w:sz w:val="24"/>
-          <w:szCs w:val="24"/>
-          <w:lang w:val="en-US"/>
-        </w:rPr>
-        <w:t>:</w:t>
-      </w:r>
-    </w:p>
-    <w:p>
-      <w:pPr>
-        <w:spacing w:after="0"/>
-        <w:rPr>
-          <w:sz w:val="24"/>
-          <w:szCs w:val="24"/>
-          <w:lang w:val="en-US"/>
-        </w:rPr>
-      </w:pPr>
-      <w:r>
-        <w:rPr>
-          <w:sz w:val="24"/>
-          <w:szCs w:val="24"/>
-          <w:lang w:val="en-US"/>
-        </w:rPr>
-        <w:t>Pre:</w:t>
-      </w:r>
-    </w:p>
-    <w:p>
-      <w:pPr>
-        <w:spacing w:after="0"/>
-        <w:rPr>
-          <w:sz w:val="24"/>
-          <w:szCs w:val="24"/>
-          <w:lang w:val="en-US"/>
-        </w:rPr>
-      </w:pPr>
       <w:r>
         <w:rPr>
           <w:noProof/>
+          <w:lang w:val="en-US"/>
         </w:rPr>
         <w:t xml:space="preserve"> </w:t>
       </w:r>
       <w:r>
         <w:rPr>
           <w:noProof/>
+          <w:lang w:val="en-US"/>
         </w:rPr>
         <w:drawing>
-          <wp:inline distT="0" distB="0" distL="0" distR="0" wp14:anchorId="5B2A8C3D" wp14:editId="60994643">
-            <wp:extent cx="4695825" cy="1904314"/>
-            <wp:effectExtent l="0" t="0" r="0" b="1270"/>
-            <wp:docPr id="53" name="Grafik 53"/>
+          <wp:inline distT="0" distB="0" distL="0" distR="0" wp14:anchorId="536F54C5" wp14:editId="137F915C">
+            <wp:extent cx="4781550" cy="1950147"/>
+            <wp:effectExtent l="0" t="0" r="0" b="0"/>
+            <wp:docPr id="44" name="Grafik 44"/>
             <wp:cNvGraphicFramePr>
               <a:graphicFrameLocks xmlns:a="http://schemas.openxmlformats.org/drawingml/2006/main" noChangeAspect="1"/>
             </wp:cNvGraphicFramePr>
@@ -5107,6 +5038,329 @@
                   <pic:spPr>
                     <a:xfrm>
                       <a:off x="0" y="0"/>
+                      <a:ext cx="4809740" cy="1961644"/>
+                    </a:xfrm>
+                    <a:prstGeom prst="rect">
+                      <a:avLst/>
+                    </a:prstGeom>
+                  </pic:spPr>
+                </pic:pic>
+              </a:graphicData>
+            </a:graphic>
+          </wp:inline>
+        </w:drawing>
+      </w:r>
+    </w:p>
+    <w:p>
+      <w:pPr>
+        <w:spacing w:after="0"/>
+        <w:rPr>
+          <w:noProof/>
+          <w:lang w:val="en-US"/>
+        </w:rPr>
+      </w:pPr>
+    </w:p>
+    <w:p>
+      <w:pPr>
+        <w:rPr>
+          <w:noProof/>
+          <w:lang w:val="en-US"/>
+        </w:rPr>
+      </w:pPr>
+      <w:r>
+        <w:rPr>
+          <w:noProof/>
+          <w:lang w:val="en-US"/>
+        </w:rPr>
+        <w:br w:type="page"/>
+      </w:r>
+    </w:p>
+    <w:p>
+      <w:pPr>
+        <w:spacing w:after="0"/>
+        <w:rPr>
+          <w:b/>
+          <w:bCs/>
+          <w:sz w:val="24"/>
+          <w:szCs w:val="24"/>
+          <w:lang w:val="en-US"/>
+        </w:rPr>
+      </w:pPr>
+      <w:r>
+        <w:rPr>
+          <w:b/>
+          <w:bCs/>
+          <w:sz w:val="24"/>
+          <w:szCs w:val="24"/>
+          <w:lang w:val="en-US"/>
+        </w:rPr>
+        <w:lastRenderedPageBreak/>
+        <w:t>Mongo Extended:</w:t>
+      </w:r>
+    </w:p>
+    <w:p>
+      <w:pPr>
+        <w:spacing w:after="0"/>
+        <w:rPr>
+          <w:sz w:val="24"/>
+          <w:szCs w:val="24"/>
+          <w:lang w:val="en-US"/>
+        </w:rPr>
+      </w:pPr>
+      <w:r>
+        <w:rPr>
+          <w:sz w:val="24"/>
+          <w:szCs w:val="24"/>
+          <w:lang w:val="en-US"/>
+        </w:rPr>
+        <w:t>Pre:</w:t>
+      </w:r>
+    </w:p>
+    <w:p>
+      <w:pPr>
+        <w:spacing w:after="0"/>
+        <w:rPr>
+          <w:sz w:val="24"/>
+          <w:szCs w:val="24"/>
+          <w:lang w:val="en-US"/>
+        </w:rPr>
+      </w:pPr>
+      <w:r>
+        <w:rPr>
+          <w:noProof/>
+          <w:lang w:val="en-US"/>
+        </w:rPr>
+        <w:t xml:space="preserve"> </w:t>
+      </w:r>
+      <w:r>
+        <w:rPr>
+          <w:noProof/>
+        </w:rPr>
+        <w:drawing>
+          <wp:inline distT="0" distB="0" distL="0" distR="0" wp14:anchorId="25E5A0FA" wp14:editId="521640D6">
+            <wp:extent cx="1416749" cy="2790825"/>
+            <wp:effectExtent l="0" t="0" r="0" b="0"/>
+            <wp:docPr id="51" name="Grafik 51"/>
+            <wp:cNvGraphicFramePr>
+              <a:graphicFrameLocks xmlns:a="http://schemas.openxmlformats.org/drawingml/2006/main" noChangeAspect="1"/>
+            </wp:cNvGraphicFramePr>
+            <a:graphic xmlns:a="http://schemas.openxmlformats.org/drawingml/2006/main">
+              <a:graphicData uri="http://schemas.openxmlformats.org/drawingml/2006/picture">
+                <pic:pic xmlns:pic="http://schemas.openxmlformats.org/drawingml/2006/picture">
+                  <pic:nvPicPr>
+                    <pic:cNvPr id="1" name=""/>
+                    <pic:cNvPicPr/>
+                  </pic:nvPicPr>
+                  <pic:blipFill>
+                    <a:blip r:embed="rId57"/>
+                    <a:stretch>
+                      <a:fillRect/>
+                    </a:stretch>
+                  </pic:blipFill>
+                  <pic:spPr>
+                    <a:xfrm>
+                      <a:off x="0" y="0"/>
+                      <a:ext cx="1419547" cy="2796337"/>
+                    </a:xfrm>
+                    <a:prstGeom prst="rect">
+                      <a:avLst/>
+                    </a:prstGeom>
+                  </pic:spPr>
+                </pic:pic>
+              </a:graphicData>
+            </a:graphic>
+          </wp:inline>
+        </w:drawing>
+      </w:r>
+    </w:p>
+    <w:p>
+      <w:pPr>
+        <w:spacing w:after="0"/>
+        <w:rPr>
+          <w:sz w:val="24"/>
+          <w:szCs w:val="24"/>
+          <w:lang w:val="en-US"/>
+        </w:rPr>
+      </w:pPr>
+      <w:r>
+        <w:rPr>
+          <w:sz w:val="24"/>
+          <w:szCs w:val="24"/>
+          <w:lang w:val="en-US"/>
+        </w:rPr>
+        <w:t>Future:</w:t>
+      </w:r>
+    </w:p>
+    <w:p>
+      <w:pPr>
+        <w:spacing w:after="0"/>
+        <w:rPr>
+          <w:lang w:val="en-US"/>
+        </w:rPr>
+      </w:pPr>
+      <w:r>
+        <w:rPr>
+          <w:noProof/>
+          <w:lang w:val="en-US"/>
+        </w:rPr>
+        <w:drawing>
+          <wp:inline distT="0" distB="0" distL="0" distR="0" wp14:anchorId="73F6786A" wp14:editId="19CD883F">
+            <wp:extent cx="1263933" cy="2276475"/>
+            <wp:effectExtent l="0" t="0" r="0" b="0"/>
+            <wp:docPr id="52" name="Grafik 52"/>
+            <wp:cNvGraphicFramePr>
+              <a:graphicFrameLocks xmlns:a="http://schemas.openxmlformats.org/drawingml/2006/main" noChangeAspect="1"/>
+            </wp:cNvGraphicFramePr>
+            <a:graphic xmlns:a="http://schemas.openxmlformats.org/drawingml/2006/main">
+              <a:graphicData uri="http://schemas.openxmlformats.org/drawingml/2006/picture">
+                <pic:pic xmlns:pic="http://schemas.openxmlformats.org/drawingml/2006/picture">
+                  <pic:nvPicPr>
+                    <pic:cNvPr id="1" name=""/>
+                    <pic:cNvPicPr/>
+                  </pic:nvPicPr>
+                  <pic:blipFill>
+                    <a:blip r:embed="rId58"/>
+                    <a:stretch>
+                      <a:fillRect/>
+                    </a:stretch>
+                  </pic:blipFill>
+                  <pic:spPr>
+                    <a:xfrm>
+                      <a:off x="0" y="0"/>
+                      <a:ext cx="1266700" cy="2281458"/>
+                    </a:xfrm>
+                    <a:prstGeom prst="rect">
+                      <a:avLst/>
+                    </a:prstGeom>
+                  </pic:spPr>
+                </pic:pic>
+              </a:graphicData>
+            </a:graphic>
+          </wp:inline>
+        </w:drawing>
+      </w:r>
+    </w:p>
+    <w:p>
+      <w:pPr>
+        <w:spacing w:after="0"/>
+        <w:rPr>
+          <w:lang w:val="en-US"/>
+        </w:rPr>
+      </w:pPr>
+    </w:p>
+    <w:p>
+      <w:pPr>
+        <w:spacing w:after="0"/>
+        <w:rPr>
+          <w:lang w:val="en-US"/>
+        </w:rPr>
+      </w:pPr>
+    </w:p>
+    <w:p>
+      <w:pPr>
+        <w:spacing w:after="0"/>
+        <w:rPr>
+          <w:lang w:val="en-US"/>
+        </w:rPr>
+      </w:pPr>
+    </w:p>
+    <w:p>
+      <w:pPr>
+        <w:rPr>
+          <w:lang w:val="en-US"/>
+        </w:rPr>
+      </w:pPr>
+      <w:r>
+        <w:rPr>
+          <w:lang w:val="en-US"/>
+        </w:rPr>
+        <w:br w:type="page"/>
+      </w:r>
+    </w:p>
+    <w:p>
+      <w:pPr>
+        <w:spacing w:after="0"/>
+        <w:rPr>
+          <w:b/>
+          <w:bCs/>
+          <w:sz w:val="24"/>
+          <w:szCs w:val="24"/>
+          <w:lang w:val="en-US"/>
+        </w:rPr>
+      </w:pPr>
+      <w:r>
+        <w:rPr>
+          <w:b/>
+          <w:bCs/>
+          <w:sz w:val="24"/>
+          <w:szCs w:val="24"/>
+          <w:lang w:val="en-US"/>
+        </w:rPr>
+        <w:lastRenderedPageBreak/>
+        <w:t>Slick:</w:t>
+      </w:r>
+    </w:p>
+    <w:p>
+      <w:pPr>
+        <w:spacing w:after="0"/>
+        <w:rPr>
+          <w:sz w:val="24"/>
+          <w:szCs w:val="24"/>
+          <w:lang w:val="en-US"/>
+        </w:rPr>
+      </w:pPr>
+      <w:r>
+        <w:rPr>
+          <w:sz w:val="24"/>
+          <w:szCs w:val="24"/>
+          <w:lang w:val="en-US"/>
+        </w:rPr>
+        <w:t>Pre:</w:t>
+      </w:r>
+    </w:p>
+    <w:p>
+      <w:pPr>
+        <w:spacing w:after="0"/>
+        <w:rPr>
+          <w:sz w:val="24"/>
+          <w:szCs w:val="24"/>
+          <w:lang w:val="en-US"/>
+        </w:rPr>
+      </w:pPr>
+      <w:r>
+        <w:rPr>
+          <w:noProof/>
+        </w:rPr>
+        <w:t xml:space="preserve"> </w:t>
+      </w:r>
+      <w:r>
+        <w:rPr>
+          <w:noProof/>
+        </w:rPr>
+        <w:drawing>
+          <wp:inline distT="0" distB="0" distL="0" distR="0" wp14:anchorId="5B2A8C3D" wp14:editId="60994643">
+            <wp:extent cx="4695825" cy="1904314"/>
+            <wp:effectExtent l="0" t="0" r="0" b="1270"/>
+            <wp:docPr id="53" name="Grafik 53"/>
+            <wp:cNvGraphicFramePr>
+              <a:graphicFrameLocks xmlns:a="http://schemas.openxmlformats.org/drawingml/2006/main" noChangeAspect="1"/>
+            </wp:cNvGraphicFramePr>
+            <a:graphic xmlns:a="http://schemas.openxmlformats.org/drawingml/2006/main">
+              <a:graphicData uri="http://schemas.openxmlformats.org/drawingml/2006/picture">
+                <pic:pic xmlns:pic="http://schemas.openxmlformats.org/drawingml/2006/picture">
+                  <pic:nvPicPr>
+                    <pic:cNvPr id="1" name=""/>
+                    <pic:cNvPicPr/>
+                  </pic:nvPicPr>
+                  <pic:blipFill>
+                    <a:blip r:embed="rId59"/>
+                    <a:stretch>
+                      <a:fillRect/>
+                    </a:stretch>
+                  </pic:blipFill>
+                  <pic:spPr>
+                    <a:xfrm>
+                      <a:off x="0" y="0"/>
                       <a:ext cx="4699621" cy="1905853"/>
                     </a:xfrm>
                     <a:prstGeom prst="rect">
@@ -5147,6 +5401,7 @@
       </w:pPr>
       <w:r>
         <w:rPr>
+          <w:noProof/>
           <w:lang w:val="en-US"/>
         </w:rPr>
         <w:drawing>
@@ -5165,7 +5420,7 @@
                     <pic:cNvPicPr/>
                   </pic:nvPicPr>
                   <pic:blipFill>
-                    <a:blip r:embed="rId57"/>
+                    <a:blip r:embed="rId60"/>
                     <a:stretch>
                       <a:fillRect/>
                     </a:stretch>

</xml_diff>